<commit_message>
[SQL]modify third-party PostGIS guidance
</commit_message>
<xml_diff>
--- a/third_party/dependency/postgis/文档指导/PostGIS安装使用指导.docx
+++ b/third_party/dependency/postgis/文档指导/PostGIS安装使用指导.docx
@@ -275,43 +275,7 @@
           <w:rPr>
             <w:rStyle w:val="a4"/>
           </w:rPr>
-          <w:t>c-ma</w:t>
-        </w:r>
-        <w:r>
-          <w:rPr>
-            <w:rStyle w:val="a4"/>
-          </w:rPr>
-          <w:t>s</w:t>
-        </w:r>
-        <w:r>
-          <w:rPr>
-            <w:rStyle w:val="a4"/>
-          </w:rPr>
-          <w:t>ter-202</w:t>
-        </w:r>
-        <w:r>
-          <w:rPr>
-            <w:rStyle w:val="a4"/>
-          </w:rPr>
-          <w:t>0</w:t>
-        </w:r>
-        <w:r>
-          <w:rPr>
-            <w:rStyle w:val="a4"/>
-          </w:rPr>
-          <w:t>-09-17.tar</w:t>
-        </w:r>
-        <w:r>
-          <w:rPr>
-            <w:rStyle w:val="a4"/>
-          </w:rPr>
-          <w:t>.</w:t>
-        </w:r>
-        <w:r>
-          <w:rPr>
-            <w:rStyle w:val="a4"/>
-          </w:rPr>
-          <w:t>gz</w:t>
+          <w:t>c-master-2020-09-17.tar.gz</w:t>
         </w:r>
       </w:hyperlink>
       <w:r>
@@ -645,21 +609,7 @@
             <w:rStyle w:val="a4"/>
             <w:rFonts w:hint="eastAsia"/>
           </w:rPr>
-          <w:t>https://ftp.gnu.or</w:t>
-        </w:r>
-        <w:r>
-          <w:rPr>
-            <w:rStyle w:val="a4"/>
-            <w:rFonts w:hint="eastAsia"/>
-          </w:rPr>
-          <w:t>g</w:t>
-        </w:r>
-        <w:r>
-          <w:rPr>
-            <w:rStyle w:val="a4"/>
-            <w:rFonts w:hint="eastAsia"/>
-          </w:rPr>
-          <w:t>/gnu/gcc/gcc-5.4.0/gcc-5.4.0.tar.gz</w:t>
+          <w:t>https://ftp.gnu.org/gnu/gcc/gcc-5.4.0/gcc-5.4.0.tar.gz</w:t>
         </w:r>
       </w:hyperlink>
     </w:p>
@@ -2422,7 +2372,31 @@
         </w:tabs>
       </w:pPr>
       <w:r>
-        <w:t>mkdi bin</w:t>
+        <w:t>mkdi</w:t>
+      </w:r>
+      <w:r>
+        <w:t>r</w:t>
+      </w:r>
+      <w:r>
+        <w:t xml:space="preserve"> bin</w:t>
+      </w:r>
+    </w:p>
+    <w:p>
+      <w:pPr>
+        <w:pStyle w:val="HTML"/>
+        <w:numPr>
+          <w:ilvl w:val="2"/>
+          <w:numId w:val="6"/>
+        </w:numPr>
+        <w:tabs>
+          <w:tab w:val="clear" w:pos="2160"/>
+        </w:tabs>
+      </w:pPr>
+      <w:r>
+        <w:rPr>
+          <w:rFonts w:hint="eastAsia"/>
+        </w:rPr>
+        <w:t>cd $GAUSSHOME/postgis-xc/proj-4.9.2</w:t>
       </w:r>
     </w:p>
     <w:p>
@@ -2761,14 +2735,8 @@
         <w:rPr>
           <w:rFonts w:hint="eastAsia"/>
         </w:rPr>
-        <w:t>./configure --prefix=$GAUSSHOME/install/gdal --with-xml2=$GAUSSHOME/install/libxml2/bin/xml2-</w:t>
-      </w:r>
-      <w:r>
-        <w:rPr>
-          <w:rFonts w:hint="eastAsia"/>
-        </w:rPr>
         <w:lastRenderedPageBreak/>
-        <w:t>config --with-geos=$GAUSSHOME/install/geos/bin/geos-config --with-static_proj4=$GAUSSHOME/install/proj CFLAGS='-O2 -fpermissive -pthread'</w:t>
+        <w:t>./configure --prefix=$GAUSSHOME/install/gdal --with-xml2=$GAUSSHOME/install/libxml2/bin/xml2-config --with-geos=$GAUSSHOME/install/geos/bin/geos-config --with-static_proj4=$GAUSSHOME/install/proj CFLAGS='-O2 -fpermissive -pthread'</w:t>
       </w:r>
     </w:p>
     <w:p>
@@ -2919,6 +2887,50 @@
     </w:p>
     <w:p>
       <w:pPr>
+        <w:widowControl/>
+        <w:numPr>
+          <w:ilvl w:val="2"/>
+          <w:numId w:val="6"/>
+        </w:numPr>
+        <w:spacing w:before="100" w:beforeAutospacing="1" w:after="100" w:afterAutospacing="1"/>
+        <w:jc w:val="left"/>
+      </w:pPr>
+      <w:r>
+        <w:t>编译之前请先完成文档最后提到的</w:t>
+      </w:r>
+      <w:r>
+        <w:rPr>
+          <w:rFonts w:hint="eastAsia"/>
+        </w:rPr>
+        <w:t>PostGIS</w:t>
+      </w:r>
+      <w:r>
+        <w:t>编译注意事项</w:t>
+      </w:r>
+      <w:r>
+        <w:rPr>
+          <w:rFonts w:hint="eastAsia"/>
+        </w:rPr>
+        <w:t>1</w:t>
+      </w:r>
+      <w:r>
+        <w:t>到</w:t>
+      </w:r>
+      <w:r>
+        <w:rPr>
+          <w:rFonts w:hint="eastAsia"/>
+        </w:rPr>
+        <w:t>5</w:t>
+      </w:r>
+      <w:r>
+        <w:rPr>
+          <w:rFonts w:hint="eastAsia"/>
+        </w:rPr>
+        <w:t>步</w:t>
+      </w:r>
+    </w:p>
+    <w:p>
+      <w:pPr>
         <w:pStyle w:val="HTML"/>
         <w:numPr>
           <w:ilvl w:val="2"/>
@@ -2968,16 +2980,7 @@
         <w:rPr>
           <w:rFonts w:hint="eastAsia"/>
         </w:rPr>
-        <w:t>./configure --prefix=$GAUSSHOME/install/pggis2.4.2 --with-pgconfig=$GAUSSHOME/bin/pg_config --with-projdir=$GAUSSHOME/install/proj --with-geosconfig=$GAUSSHOME/install/geos/bin/geos-config --with-jsondir=$GAUSSHOME/install/json  --with-xml2config=$GAUSSHOME/install/libxml2/bin/xml2-config   --with</w:t>
-      </w:r>
-      <w:r>
-        <w:t>out</w:t>
-      </w:r>
-      <w:r>
-        <w:rPr>
-          <w:rFonts w:hint="eastAsia"/>
-        </w:rPr>
-        <w:t>-raster --with-gdalconfig=$GAUSSHOME/instal</w:t>
+        <w:t>./configure --prefix=$GAUSSHOME/install/pggis2.4.2 --with-pgconfig=$GAUSSHOME/bin/pg_config --with-projdir=$GAUSSHOME/install/proj --with-geosconfig=$GAUSSHOME/install/geos/bin/geos-config --with-jsondir=$GAUSSHOME/install/json  --with-xml2config=$GAUSSHOME/install/libxml2/bin/xml2-config   --with-raster --with-gdalconfig=$GAUSSHOME/instal</w:t>
       </w:r>
       <w:r>
         <w:rPr>
@@ -3007,7 +3010,58 @@
         <w:rPr>
           <w:rFonts w:hint="eastAsia"/>
         </w:rPr>
-        <w:t>make -sj</w:t>
+        <w:t xml:space="preserve">make </w:t>
+      </w:r>
+      <w:r>
+        <w:t>–</w:t>
+      </w:r>
+      <w:r>
+        <w:rPr>
+          <w:rFonts w:hint="eastAsia"/>
+        </w:rPr>
+        <w:t>sj</w:t>
+      </w:r>
+    </w:p>
+    <w:p>
+      <w:pPr>
+        <w:pStyle w:val="HTML"/>
+        <w:numPr>
+          <w:ilvl w:val="2"/>
+          <w:numId w:val="6"/>
+        </w:numPr>
+        <w:tabs>
+          <w:tab w:val="clear" w:pos="2160"/>
+        </w:tabs>
+      </w:pPr>
+      <w:r>
+        <w:t>执行</w:t>
+      </w:r>
+      <w:r>
+        <w:rPr>
+          <w:rFonts w:hint="eastAsia"/>
+        </w:rPr>
+        <w:t>m</w:t>
+      </w:r>
+      <w:r>
+        <w:t>ake –sj中如果出现错误，请执行循环执行如下指令和</w:t>
+      </w:r>
+      <w:r>
+        <w:rPr>
+          <w:rFonts w:hint="eastAsia"/>
+        </w:rPr>
+        <w:t>m</w:t>
+      </w:r>
+      <w:r>
+        <w:t>ake –sj</w:t>
+      </w:r>
+    </w:p>
+    <w:p>
+      <w:pPr>
+        <w:pStyle w:val="HTML"/>
+        <w:ind w:left="2160"/>
+      </w:pPr>
+      <w:r>
+        <w:t>make  CFLAGS='-fPIC -O2 -fpermissive -DPGXC  -pthread -D_THREAD_SAFE -D__STDC_FORMAT_MACROS -DMEMORY_CONTEXT_CHECKING -w' –sj</w:t>
       </w:r>
     </w:p>
     <w:p>
@@ -3105,6 +3159,7 @@
         <w:ind w:left="1440"/>
       </w:pPr>
       <w:r>
+        <w:lastRenderedPageBreak/>
         <w:t>此脚本实现拷贝相关动态库到特定目录</w:t>
       </w:r>
       <w:r>
@@ -3193,7 +3248,6 @@
         <w:rPr>
           <w:rFonts w:hint="eastAsia"/>
         </w:rPr>
-        <w:lastRenderedPageBreak/>
         <w:t>动态链接库分发脚本执行完毕后，可执行下列命令删除</w:t>
       </w:r>
       <w:r>
@@ -3850,7 +3904,6 @@
         <w:rPr>
           <w:rFonts w:hint="eastAsia"/>
         </w:rPr>
-        <w:lastRenderedPageBreak/>
         <w:t>其中GisFunction为函数名，Param1、Param2等为函数参数名。下列SQL语句展示PostGIS的简单使用，对于各函数的具体使用，请参考</w:t>
       </w:r>
       <w:hyperlink r:id="rId16" w:tgtFrame="_blank" w:history="1">
@@ -5064,6 +5117,7 @@
               <w:pStyle w:val="HTML"/>
             </w:pPr>
             <w:r>
+              <w:lastRenderedPageBreak/>
               <w:t>1</w:t>
             </w:r>
           </w:p>
@@ -5707,6 +5761,7 @@
         <w:rPr>
           <w:rFonts w:hint="eastAsia"/>
         </w:rPr>
+        <w:lastRenderedPageBreak/>
         <w:t>支持的操作符和函数列表</w:t>
       </w:r>
     </w:p>
@@ -5936,11 +5991,7 @@
               <w:pStyle w:val="a3"/>
             </w:pPr>
             <w:r>
-              <w:t>ST_BdPolyFromText 、ST_BdMPolyFromText 、ST_Box2dFromGeoHash、ST_GeogFromText、ST_GeographyFromText、ST_GeogFromWKB、</w:t>
-            </w:r>
-            <w:r>
-              <w:lastRenderedPageBreak/>
-              <w:t>ST_GeomCollFromText、ST_GeomFromEWKB、ST_GeomFromEWKT、ST_GeometryFromText、ST_GeomFromGeoHash、ST_GeomFromGML、ST_GeomFromGeoJSON、ST_GeomFromKML、ST_GMLToSQL、ST_GeomFromText 、ST_GeomFromWKB、ST_LineFromMultiPoint、ST_LineFromText、ST_LineFromWKB、ST_LinestringFromWKB、ST_MakeBox2D、ST_3DMakeBox、ST_MakeEnvelope、ST_MakePolygon、ST_MakePoint、ST_MakePointM、ST_MLineFromText、ST_MPointFromText、ST_MPolyFromText、ST_Point、ST_PointFromGeoHash、ST_PointFromText、ST_PointFromWKB、ST_Polygon、ST_PolygonFromText、ST_WKBToSQL、ST_WKTToSQL</w:t>
+              <w:t>ST_BdPolyFromText 、ST_BdMPolyFromText 、ST_Box2dFromGeoHash、ST_GeogFromText、ST_GeographyFromText、ST_GeogFromWKB、ST_GeomCollFromText、ST_GeomFromEWKB、ST_GeomFromEWKT、ST_GeometryFromText、ST_GeomFromGeoHash、ST_GeomFromGML、ST_GeomFromGeoJSON、ST_GeomFromKML、ST_GMLToSQL、ST_GeomFromText 、ST_GeomFromWKB、ST_LineFromMultiPoint、ST_LineFromText、ST_LineFromWKB、ST_LinestringFromWKB、ST_MakeBox2D、ST_3DMakeBox、ST_MakeEnvelope、ST_MakePolygon、ST_MakePoint、ST_MakePointM、ST_MLineFromText、ST_MPointFromText、ST_MPolyFromText、ST_Point、ST_PointFromGeoHash、ST_PointFromText、ST_PointFromWKB、ST_Polygon、ST_PolygonFromText、ST_WKBToSQL、ST_WKTToSQL</w:t>
             </w:r>
           </w:p>
         </w:tc>
@@ -5965,7 +6016,6 @@
               <w:pStyle w:val="a3"/>
             </w:pPr>
             <w:r>
-              <w:lastRenderedPageBreak/>
               <w:t>Geometry Accessors</w:t>
             </w:r>
           </w:p>
@@ -6011,6 +6061,7 @@
               <w:pStyle w:val="a3"/>
             </w:pPr>
             <w:r>
+              <w:lastRenderedPageBreak/>
               <w:t>Geometry Editors</w:t>
             </w:r>
           </w:p>
@@ -6101,7 +6152,6 @@
               <w:pStyle w:val="a3"/>
             </w:pPr>
             <w:r>
-              <w:lastRenderedPageBreak/>
               <w:t>Operators</w:t>
             </w:r>
           </w:p>
@@ -6212,7 +6262,11 @@
               <w:pStyle w:val="a3"/>
             </w:pPr>
             <w:r>
-              <w:t>ST_Buffer、ST_BuildArea、ST_Collect、ST_ConcaveHull、ST_ConvexHull、ST_CurveToLine、ST_DelaunayTriangles、ST_Difference、ST_Dump、ST_DumpPoints、ST_DumpRings、ST_FlipCoordinates、ST_Intersection、ST_LineToCurve、ST_MakeValid、ST_MemUnion、ST_MinimumBoundingCircle、ST_Polygonize、ST_Node、ST_OffsetCurve、ST_RemoveRepeatedPoints、ST_SharedPaths、ST_Shift_Longitude、ST_Simplify、ST_SimplifyPreserveTopology、ST_Split、ST_SymDifference、ST_Union、ST_UnaryUnion</w:t>
+              <w:t>ST_Buffer、ST_BuildArea、ST_Collect、ST_ConcaveHull、ST_ConvexHull、ST_CurveToLine、ST_DelaunayTriangles、ST_Difference、ST_Dump、ST_DumpPoints、ST_DumpRings、ST_FlipCoordinates、ST_Intersection、ST_LineToCurve、ST_MakeValid、ST_MemUnion、ST_MinimumBoundingCircle、</w:t>
+            </w:r>
+            <w:r>
+              <w:lastRenderedPageBreak/>
+              <w:t>ST_Polygonize、ST_Node、ST_OffsetCurve、ST_RemoveRepeatedPoints、ST_SharedPaths、ST_Shift_Longitude、ST_Simplify、ST_SimplifyPreserveTopology、ST_Split、ST_SymDifference、ST_Union、ST_UnaryUnion</w:t>
             </w:r>
           </w:p>
         </w:tc>
@@ -6237,6 +6291,7 @@
               <w:pStyle w:val="a3"/>
             </w:pPr>
             <w:r>
+              <w:lastRenderedPageBreak/>
               <w:t>Linear Referencing</w:t>
             </w:r>
           </w:p>
@@ -6327,7 +6382,6 @@
               <w:pStyle w:val="a3"/>
             </w:pPr>
             <w:r>
-              <w:lastRenderedPageBreak/>
               <w:t>Exceptional Functions</w:t>
             </w:r>
           </w:p>
@@ -6598,6 +6652,7 @@
               <w:pStyle w:val="a3"/>
             </w:pPr>
             <w:r>
+              <w:lastRenderedPageBreak/>
               <w:t>Raster Editors</w:t>
             </w:r>
           </w:p>
@@ -6733,7 +6788,6 @@
               <w:pStyle w:val="a3"/>
             </w:pPr>
             <w:r>
-              <w:lastRenderedPageBreak/>
               <w:t>Raster Outputs</w:t>
             </w:r>
           </w:p>
@@ -7033,6 +7087,7 @@
         <w:rPr>
           <w:rFonts w:hint="eastAsia"/>
         </w:rPr>
+        <w:lastRenderedPageBreak/>
         <w:t>扩展限制</w:t>
       </w:r>
     </w:p>
@@ -7126,7 +7181,6 @@
         <w:jc w:val="left"/>
       </w:pPr>
       <w:r>
-        <w:lastRenderedPageBreak/>
         <w:t>备注</w:t>
       </w:r>
       <w:r>
@@ -7261,49 +7315,28 @@
         <w:jc w:val="left"/>
       </w:pPr>
       <w:r>
-        <w:t>将</w:t>
-      </w:r>
-      <w:r>
-        <w:t>binarylibs</w:t>
-      </w:r>
-      <w:r>
-        <w:t>中的</w:t>
+        <w:rPr>
+          <w:rFonts w:hint="eastAsia"/>
+        </w:rPr>
+        <w:t>使用源码中的</w:t>
       </w:r>
       <w:r>
         <w:t>extension_dependency.patch</w:t>
       </w:r>
       <w:r>
+        <w:t>来修改</w:t>
+      </w:r>
+      <w:r>
+        <w:t>extension_dependency.h</w:t>
+      </w:r>
+      <w:r>
         <w:t>文件</w:t>
       </w:r>
       <w:r>
         <w:rPr>
           <w:rFonts w:hint="eastAsia"/>
         </w:rPr>
-        <w:t>拷贝到</w:t>
-      </w:r>
-      <w:r>
-        <w:rPr>
-          <w:rFonts w:hint="eastAsia"/>
-        </w:rPr>
-        <w:t>源码目录下，执行</w:t>
-      </w:r>
-      <w:r>
-        <w:rPr>
-          <w:rFonts w:hint="eastAsia"/>
-        </w:rPr>
-        <w:t>g</w:t>
-      </w:r>
-      <w:r>
-        <w:t xml:space="preserve">it am </w:t>
-      </w:r>
-      <w:r>
-        <w:t>extension_dependency.patch</w:t>
-      </w:r>
-      <w:r>
-        <w:t>,</w:t>
-      </w:r>
-      <w:r>
-        <w:t>将源码目录下的</w:t>
+        <w:t>，将修改后的</w:t>
       </w:r>
       <w:r>
         <w:rPr>
@@ -7313,6 +7346,9 @@
       </w:r>
       <w:r>
         <w:t>xtension_dependency.h</w:t>
+      </w:r>
+      <w:r>
+        <w:t>文件</w:t>
       </w:r>
       <w:r>
         <w:t>拷贝到</w:t>
@@ -7340,6 +7376,24 @@
         <w:t>binarylibs</w:t>
       </w:r>
       <w:r>
+        <w:t>（</w:t>
+      </w:r>
+      <w:r>
+        <w:rPr>
+          <w:rFonts w:hint="eastAsia"/>
+        </w:rPr>
+        <w:t>三方库</w:t>
+      </w:r>
+      <w:r>
+        <w:rPr>
+          <w:rFonts w:hint="eastAsia"/>
+        </w:rPr>
+        <w:t>openGauss-third_party_binarylibs</w:t>
+      </w:r>
+      <w:r>
+        <w:t>）</w:t>
+      </w:r>
+      <w:r>
         <w:t>中的</w:t>
       </w:r>
       <w:r>
@@ -7439,7 +7493,13 @@
         <w:jc w:val="left"/>
       </w:pPr>
       <w:r>
-        <w:t>cp -r openGauss-server/binarylibs/dependency/centos7.6_x86_64/openssl/comm/include/openssl</w:t>
+        <w:t xml:space="preserve">cp -r </w:t>
+      </w:r>
+      <w:r>
+        <w:t>openGauss-third_party_binarylibs</w:t>
+      </w:r>
+      <w:r>
+        <w:t>/dependency/centos7.6_x86_64/openssl/comm/include/openssl</w:t>
       </w:r>
       <w:r>
         <w:t xml:space="preserve">  $GAUSSHOME/include/postgresql/server</w:t>
@@ -7463,7 +7523,10 @@
         <w:t xml:space="preserve">p –r </w:t>
       </w:r>
       <w:r>
-        <w:t>openGauss-server/binarylibs/dependency/centos7.6_x86_64/cjson/comm/include</w:t>
+        <w:t>openGauss-third_party_binarylibs</w:t>
+      </w:r>
+      <w:r>
+        <w:t>/dependency/centos7.6_x86_64/cjson/comm/include</w:t>
       </w:r>
       <w:r>
         <w:t>/cjson</w:t>
@@ -7471,6 +7534,8 @@
       <w:r>
         <w:t xml:space="preserve"> $GAUSSHOME/include/postgresql/server</w:t>
       </w:r>
+      <w:bookmarkStart w:id="9" w:name="_GoBack"/>
+      <w:bookmarkEnd w:id="9"/>
     </w:p>
     <w:p>
       <w:pPr>
@@ -7490,7 +7555,10 @@
         <w:t xml:space="preserve">p –r </w:t>
       </w:r>
       <w:r>
-        <w:t>openGauss-server/binarylibs/dependency/centos7.6_x86_64/kerberos/comm/include</w:t>
+        <w:t>openGauss-third_party_binarylibs</w:t>
+      </w:r>
+      <w:r>
+        <w:t>/dependency/centos7.6_x86_64/kerberos/comm/include</w:t>
       </w:r>
       <w:r>
         <w:t>/</w:t>
@@ -7531,7 +7599,10 @@
         <w:t xml:space="preserve">p –r </w:t>
       </w:r>
       <w:r>
-        <w:t>openGauss-server/binarylibs/dependency/centos7.6_x86_64/</w:t>
+        <w:t>openGauss-third_party_binarylibs</w:t>
+      </w:r>
+      <w:r>
+        <w:t>/dependency/centos7.6_x86_64/</w:t>
       </w:r>
       <w:r>
         <w:t xml:space="preserve"> libobs/comm/include/eSDKOBS.h</w:t>
@@ -7604,6 +7675,7 @@
         <w:rPr>
           <w:rFonts w:hint="eastAsia"/>
         </w:rPr>
+        <w:lastRenderedPageBreak/>
         <w:t>l</w:t>
       </w:r>
       <w:r>
@@ -7754,18 +7826,9 @@
         <w:spacing w:before="100" w:beforeAutospacing="1" w:after="100" w:afterAutospacing="1"/>
         <w:ind w:left="360" w:firstLineChars="0" w:firstLine="0"/>
         <w:jc w:val="left"/>
-        <w:rPr>
-          <w:rFonts w:hint="eastAsia"/>
-        </w:rPr>
-      </w:pPr>
-      <w:r>
-        <w:t>将</w:t>
-      </w:r>
-      <w:r>
-        <w:t>binarylibs</w:t>
-      </w:r>
-      <w:r>
-        <w:t>中的</w:t>
+      </w:pPr>
+      <w:r>
+        <w:t>利用源码里面的</w:t>
       </w:r>
       <w:r>
         <w:rPr>
@@ -7777,31 +7840,7 @@
         <w:t>ostgis.patch</w:t>
       </w:r>
       <w:r>
-        <w:t>拷贝到</w:t>
-      </w:r>
-      <w:r>
-        <w:t>postgis-2.4.2</w:t>
-      </w:r>
-      <w:r>
-        <w:t>目录下面</w:t>
-      </w:r>
-      <w:r>
-        <w:rPr>
-          <w:rFonts w:hint="eastAsia"/>
-        </w:rPr>
-        <w:t>，</w:t>
-      </w:r>
-      <w:r>
-        <w:t>执行</w:t>
-      </w:r>
-      <w:r>
-        <w:rPr>
-          <w:rFonts w:hint="eastAsia"/>
-        </w:rPr>
-        <w:t>g</w:t>
-      </w:r>
-      <w:r>
-        <w:t>it am postgis.patch;</w:t>
+        <w:t>文件修改指定文件的代码。</w:t>
       </w:r>
     </w:p>
     <w:p>
@@ -7820,7 +7859,6 @@
         <w:rPr>
           <w:rFonts w:hint="eastAsia"/>
         </w:rPr>
-        <w:lastRenderedPageBreak/>
         <w:t>PostGIS</w:t>
       </w:r>
       <w:r>
@@ -8092,13 +8130,25 @@
         <w:t>将</w:t>
       </w:r>
       <w:r>
-        <w:t>tg.type :</w:t>
+        <w:t>tg.type</w:t>
+      </w:r>
+      <w:r>
+        <w:t xml:space="preserve"> integer</w:t>
+      </w:r>
+      <w:r>
+        <w:t xml:space="preserve"> :</w:t>
       </w:r>
       <w:r>
         <w:t>改成</w:t>
       </w:r>
       <w:r>
-        <w:t>tg.type_geo :</w:t>
+        <w:t xml:space="preserve">tg.type_geo </w:t>
+      </w:r>
+      <w:r>
+        <w:t xml:space="preserve"> integer</w:t>
+      </w:r>
+      <w:r>
+        <w:t>:</w:t>
       </w:r>
       <w:r>
         <w:rPr>
@@ -8118,8 +8168,6 @@
       <w:r>
         <w:t xml:space="preserve"> </w:t>
       </w:r>
-      <w:bookmarkStart w:id="9" w:name="_GoBack"/>
-      <w:bookmarkEnd w:id="9"/>
     </w:p>
     <w:p>
       <w:pPr>
@@ -10147,6 +10195,7 @@
   <w:style w:type="character" w:default="1" w:styleId="a0">
     <w:name w:val="Default Paragraph Font"/>
     <w:uiPriority w:val="1"/>
+    <w:semiHidden/>
     <w:unhideWhenUsed/>
   </w:style>
   <w:style w:type="table" w:default="1" w:styleId="a1">

</xml_diff>